<commit_message>
ReadMe en word document
</commit_message>
<xml_diff>
--- a/Huyskens_Arne_2APPAI01.docx
+++ b/Huyskens_Arne_2APPAI01.docx
@@ -21,18 +21,18 @@
           <w:lang w:eastAsia="nl-BE"/>
         </w:rPr>
         <w:drawing>
-          <wp:anchor distT="0" distB="0" distL="114300" distR="114300" simplePos="0" relativeHeight="251658240" behindDoc="0" locked="0" layoutInCell="1" allowOverlap="1" wp14:anchorId="2240FCE3" wp14:editId="4E9E34CA">
+          <wp:anchor distT="0" distB="0" distL="114300" distR="114300" simplePos="0" relativeHeight="251659264" behindDoc="0" locked="0" layoutInCell="1" allowOverlap="1" wp14:anchorId="79385E1C" wp14:editId="23091C5A">
             <wp:simplePos x="0" y="0"/>
-            <wp:positionH relativeFrom="margin">
-              <wp:posOffset>4299162</wp:posOffset>
+            <wp:positionH relativeFrom="page">
+              <wp:posOffset>5189220</wp:posOffset>
             </wp:positionH>
             <wp:positionV relativeFrom="paragraph">
-              <wp:posOffset>68156</wp:posOffset>
+              <wp:posOffset>29210</wp:posOffset>
             </wp:positionV>
-            <wp:extent cx="1944000" cy="1944000"/>
+            <wp:extent cx="1830070" cy="2438400"/>
             <wp:effectExtent l="0" t="0" r="0" b="0"/>
-            <wp:wrapSquare wrapText="left"/>
-            <wp:docPr id="3" name="Afbeelding 3"/>
+            <wp:wrapSquare wrapText="bothSides"/>
+            <wp:docPr id="1" name="Afbeelding 1" descr="Afbeelding met lucht, buiten, persoon&#10;&#10;Automatisch gegenereerde beschrijving"/>
             <wp:cNvGraphicFramePr>
               <a:graphicFrameLocks xmlns:a="http://schemas.openxmlformats.org/drawingml/2006/main" noChangeAspect="1"/>
             </wp:cNvGraphicFramePr>
@@ -40,7 +40,7 @@
               <a:graphicData uri="http://schemas.openxmlformats.org/drawingml/2006/picture">
                 <pic:pic xmlns:pic="http://schemas.openxmlformats.org/drawingml/2006/picture">
                   <pic:nvPicPr>
-                    <pic:cNvPr id="3" name="user-sample[1].png"/>
+                    <pic:cNvPr id="1" name="Afbeelding 1" descr="Afbeelding met lucht, buiten, persoon&#10;&#10;Automatisch gegenereerde beschrijving"/>
                     <pic:cNvPicPr/>
                   </pic:nvPicPr>
                   <pic:blipFill>
@@ -58,7 +58,7 @@
                   <pic:spPr>
                     <a:xfrm>
                       <a:off x="0" y="0"/>
-                      <a:ext cx="1944000" cy="1944000"/>
+                      <a:ext cx="1830070" cy="2438400"/>
                     </a:xfrm>
                     <a:prstGeom prst="rect">
                       <a:avLst/>
@@ -212,34 +212,103 @@
       <w:pPr>
         <w:rPr>
           <w:color w:val="808080" w:themeColor="background1" w:themeShade="80"/>
-          <w:lang w:val="en-US"/>
         </w:rPr>
       </w:pPr>
       <w:r>
         <w:rPr>
           <w:color w:val="808080" w:themeColor="background1" w:themeShade="80"/>
-          <w:lang w:val="en-US"/>
-        </w:rPr>
-        <w:t xml:space="preserve">Describe briefly (approximately  10 </w:t>
+        </w:rPr>
+        <w:t>De app die i</w:t>
       </w:r>
       <w:r>
         <w:rPr>
           <w:color w:val="808080" w:themeColor="background1" w:themeShade="80"/>
-          <w:lang w:val="en-US"/>
-        </w:rPr>
-        <w:t>lines</w:t>
-      </w:r>
+        </w:rPr>
+        <w:t xml:space="preserve">k ga maken is een applicatie voor het kaartspel </w:t>
+      </w:r>
+      <w:proofErr w:type="spellStart"/>
       <w:r>
         <w:rPr>
           <w:color w:val="808080" w:themeColor="background1" w:themeShade="80"/>
-          <w:lang w:val="en-US"/>
-        </w:rPr>
-        <w:t>) the project you are going to develop</w:t>
-      </w:r>
+        </w:rPr>
+        <w:t>YuGiOh</w:t>
+      </w:r>
+      <w:proofErr w:type="spellEnd"/>
       <w:r>
         <w:rPr>
           <w:color w:val="808080" w:themeColor="background1" w:themeShade="80"/>
-          <w:lang w:val="en-US"/>
+        </w:rPr>
+        <w:t xml:space="preserve">. </w:t>
+      </w:r>
+      <w:r>
+        <w:rPr>
+          <w:color w:val="808080" w:themeColor="background1" w:themeShade="80"/>
+        </w:rPr>
+        <w:t xml:space="preserve">Deze app helpt alleen bij het duel, het duel zelf moet je nog steeds in het echt spelen. </w:t>
+      </w:r>
+      <w:r>
+        <w:rPr>
+          <w:color w:val="808080" w:themeColor="background1" w:themeShade="80"/>
+        </w:rPr>
+        <w:t xml:space="preserve">Deze app zal bestaan uit </w:t>
+      </w:r>
+      <w:r>
+        <w:rPr>
+          <w:color w:val="808080" w:themeColor="background1" w:themeShade="80"/>
+        </w:rPr>
+        <w:t xml:space="preserve">4 delen. Eerst kom je op de introductiepagina waar je informatie ziet over de app en over mezelf. Dan kan je kiezen tussen de andere 3 delen van de app. Eén pagina is een pagina om te kijken wie er mag beginnen in het duel. Je kan hier kiezen tussen dobbelen en een munt gooien. Een andere pagina is voor de levenspunten bij te houden, dit werkt met een systeem dat je met knoppen van -1000, -500, -100, -50, -10 en +1000, +500, +100, +50, +10 je levenspunten kan bijhouden tijdens het duel, dit is namelijk veel gemakkelijker dan het te moeten onthouden. Het scherm is hierbij opgedeeld in 2 delen zodat beide spelers hun levenspunten kunnen bijhouden. De laatste pagina is een pagina waarbij je door het ingeven van de naam van een kaart de prijs kan zijn van deze kaart. Ook ga ik proberen een functie toe te passen dat je met je camera een kaart kan scannen en ook zo de prijs te zien. Dit ga ik proberen te doen met behulp van de </w:t>
+      </w:r>
+      <w:proofErr w:type="spellStart"/>
+      <w:r>
+        <w:rPr>
+          <w:color w:val="808080" w:themeColor="background1" w:themeShade="80"/>
+        </w:rPr>
+        <w:t>Yu</w:t>
+      </w:r>
+      <w:proofErr w:type="spellEnd"/>
+      <w:r>
+        <w:rPr>
+          <w:color w:val="808080" w:themeColor="background1" w:themeShade="80"/>
+        </w:rPr>
+        <w:t>-</w:t>
+      </w:r>
+      <w:proofErr w:type="spellStart"/>
+      <w:r>
+        <w:rPr>
+          <w:color w:val="808080" w:themeColor="background1" w:themeShade="80"/>
+        </w:rPr>
+        <w:t>Gi</w:t>
+      </w:r>
+      <w:proofErr w:type="spellEnd"/>
+      <w:r>
+        <w:rPr>
+          <w:color w:val="808080" w:themeColor="background1" w:themeShade="80"/>
+        </w:rPr>
+        <w:t xml:space="preserve">-Oh! API </w:t>
+      </w:r>
+      <w:r>
+        <w:rPr>
+          <w:color w:val="808080" w:themeColor="background1" w:themeShade="80"/>
+        </w:rPr>
+        <w:t>door</w:t>
+      </w:r>
+      <w:r>
+        <w:rPr>
+          <w:color w:val="808080" w:themeColor="background1" w:themeShade="80"/>
+        </w:rPr>
+        <w:t xml:space="preserve"> </w:t>
+      </w:r>
+      <w:proofErr w:type="spellStart"/>
+      <w:r>
+        <w:rPr>
+          <w:color w:val="808080" w:themeColor="background1" w:themeShade="80"/>
+        </w:rPr>
+        <w:t>YGOPRODeck</w:t>
+      </w:r>
+      <w:proofErr w:type="spellEnd"/>
+      <w:r>
+        <w:rPr>
+          <w:color w:val="808080" w:themeColor="background1" w:themeShade="80"/>
         </w:rPr>
         <w:t>.</w:t>
       </w:r>
@@ -251,7 +320,6 @@
           <w:bCs/>
           <w:sz w:val="28"/>
           <w:szCs w:val="28"/>
-          <w:lang w:val="en-US"/>
         </w:rPr>
       </w:pPr>
       <w:r>
@@ -260,7 +328,6 @@
           <w:bCs/>
           <w:sz w:val="28"/>
           <w:szCs w:val="28"/>
-          <w:lang w:val="en-US"/>
         </w:rPr>
         <w:t>Screenshots</w:t>
       </w:r>
@@ -787,16 +854,14 @@
         <w:placeholder>
           <w:docPart w:val="F4D2020536D645598C8F5357EFEAF730"/>
         </w:placeholder>
-        <w:showingPlcHdr/>
       </w:sdtPr>
       <w:sdtEndPr/>
       <w:sdtContent>
         <w:r>
           <w:rPr>
-            <w:rStyle w:val="Tekstvantijdelijkeaanduiding"/>
             <w:lang w:val="en-US"/>
           </w:rPr>
-          <w:t>click here</w:t>
+          <w:t>Project Cordova</w:t>
         </w:r>
       </w:sdtContent>
     </w:sdt>
@@ -832,7 +897,7 @@
       <w:rPr>
         <w:noProof/>
       </w:rPr>
-      <w:t>21/09/2021</w:t>
+      <w:t>5/10/2021</w:t>
     </w:r>
     <w:r>
       <w:fldChar w:fldCharType="end"/>
@@ -885,16 +950,20 @@
         <w:placeholder>
           <w:docPart w:val="73D64621439E421CBCB0DFBB48AF7641"/>
         </w:placeholder>
-        <w:showingPlcHdr/>
       </w:sdtPr>
       <w:sdtEndPr/>
       <w:sdtContent>
         <w:r>
           <w:rPr>
-            <w:rStyle w:val="Tekstvantijdelijkeaanduiding"/>
             <w:lang w:val="en-US"/>
           </w:rPr>
-          <w:t>click here</w:t>
+          <w:t>A</w:t>
+        </w:r>
+        <w:r>
+          <w:rPr>
+            <w:lang w:val="en-US"/>
+          </w:rPr>
+          <w:t>rne Huyskens</w:t>
         </w:r>
       </w:sdtContent>
     </w:sdt>
@@ -926,6 +995,9 @@
     </w:r>
     <w:sdt>
       <w:sdtPr>
+        <w:rPr>
+          <w:lang w:val="en-US"/>
+        </w:rPr>
         <w:alias w:val="Class"/>
         <w:tag w:val="Class"/>
         <w:id w:val="1922370440"/>
@@ -933,17 +1005,21 @@
         <w:placeholder>
           <w:docPart w:val="CE6CFA464FA948A2803A8AEB4AA92DFB"/>
         </w:placeholder>
-        <w:showingPlcHdr/>
         <w:text/>
       </w:sdtPr>
       <w:sdtEndPr/>
       <w:sdtContent>
         <w:r>
           <w:rPr>
-            <w:rStyle w:val="Tekstvantijdelijkeaanduiding"/>
             <w:lang w:val="en-US"/>
           </w:rPr>
-          <w:t>click here</w:t>
+          <w:t>2A</w:t>
+        </w:r>
+        <w:r>
+          <w:rPr>
+            <w:lang w:val="en-US"/>
+          </w:rPr>
+          <w:t>PPAI 01</w:t>
         </w:r>
       </w:sdtContent>
     </w:sdt>
@@ -987,16 +1063,20 @@
         <w:placeholder>
           <w:docPart w:val="61C15957CFCC4FE8AF21A3021F60AEA6"/>
         </w:placeholder>
-        <w:showingPlcHdr/>
       </w:sdtPr>
       <w:sdtEndPr/>
       <w:sdtContent>
         <w:r>
           <w:rPr>
-            <w:rStyle w:val="Tekstvantijdelijkeaanduiding"/>
             <w:lang w:val="en-US"/>
           </w:rPr>
-          <w:t>click here</w:t>
+          <w:t>r</w:t>
+        </w:r>
+        <w:r>
+          <w:rPr>
+            <w:lang w:val="en-US"/>
+          </w:rPr>
+          <w:t>0842910@student.thomasmore.be</w:t>
         </w:r>
       </w:sdtContent>
     </w:sdt>
@@ -1046,16 +1126,14 @@
         <w:placeholder>
           <w:docPart w:val="2B96F000D3B5478BBE37FE51D7F7CE3A"/>
         </w:placeholder>
-        <w:showingPlcHdr/>
       </w:sdtPr>
       <w:sdtEndPr/>
       <w:sdtContent>
         <w:r>
           <w:rPr>
-            <w:rStyle w:val="Tekstvantijdelijkeaanduiding"/>
-            <w:lang w:val="en-US"/>
+            <w:b/>
           </w:rPr>
-          <w:t>click here</w:t>
+          <w:t>r0842910</w:t>
         </w:r>
       </w:sdtContent>
     </w:sdt>
@@ -3045,7 +3123,7 @@
     <w:charset w:val="00"/>
     <w:family w:val="roman"/>
     <w:pitch w:val="variable"/>
-    <w:sig w:usb0="E0002AFF" w:usb1="C0007843" w:usb2="00000009" w:usb3="00000000" w:csb0="000001FF" w:csb1="00000000"/>
+    <w:sig w:usb0="E0002EFF" w:usb1="C000785B" w:usb2="00000009" w:usb3="00000000" w:csb0="000001FF" w:csb1="00000000"/>
   </w:font>
   <w:font w:name="Courier New">
     <w:panose1 w:val="02070309020205020404"/>
@@ -3066,21 +3144,21 @@
     <w:charset w:val="00"/>
     <w:family w:val="swiss"/>
     <w:pitch w:val="variable"/>
-    <w:sig w:usb0="E0002AFF" w:usb1="4000ACFF" w:usb2="00000001" w:usb3="00000000" w:csb0="000001FF" w:csb1="00000000"/>
+    <w:sig w:usb0="E4002EFF" w:usb1="C000247B" w:usb2="00000009" w:usb3="00000000" w:csb0="000001FF" w:csb1="00000000"/>
   </w:font>
   <w:font w:name="Cambria">
     <w:panose1 w:val="02040503050406030204"/>
     <w:charset w:val="00"/>
     <w:family w:val="roman"/>
     <w:pitch w:val="variable"/>
-    <w:sig w:usb0="A00002EF" w:usb1="4000004B" w:usb2="00000000" w:usb3="00000000" w:csb0="0000019F" w:csb1="00000000"/>
+    <w:sig w:usb0="E00006FF" w:usb1="420024FF" w:usb2="02000000" w:usb3="00000000" w:csb0="0000019F" w:csb1="00000000"/>
   </w:font>
   <w:font w:name="Calibri Light">
     <w:panose1 w:val="020F0302020204030204"/>
     <w:charset w:val="00"/>
     <w:family w:val="swiss"/>
     <w:pitch w:val="variable"/>
-    <w:sig w:usb0="A0002AEF" w:usb1="4000207B" w:usb2="00000000" w:usb3="00000000" w:csb0="000001FF" w:csb1="00000000"/>
+    <w:sig w:usb0="E4002EFF" w:usb1="C000247B" w:usb2="00000009" w:usb3="00000000" w:csb0="000001FF" w:csb1="00000000"/>
   </w:font>
 </w:fonts>
 </file>
@@ -3117,6 +3195,7 @@
     <w:rsid w:val="005B79CF"/>
     <w:rsid w:val="005C68E3"/>
     <w:rsid w:val="005F4BFA"/>
+    <w:rsid w:val="00610C41"/>
     <w:rsid w:val="00637DE9"/>
     <w:rsid w:val="00685EE6"/>
     <w:rsid w:val="00741432"/>
@@ -3146,8 +3225,8 @@
   </m:mathPr>
   <w:themeFontLang w:val="nl-BE"/>
   <w:clrSchemeMapping w:bg1="light1" w:t1="dark1" w:bg2="light2" w:t2="dark2" w:accent1="accent1" w:accent2="accent2" w:accent3="accent3" w:accent4="accent4" w:accent5="accent5" w:accent6="accent6" w:hyperlink="hyperlink" w:followedHyperlink="followedHyperlink"/>
-  <w:decimalSymbol w:val=","/>
-  <w:listSeparator w:val=";"/>
+  <w:decimalSymbol w:val="."/>
+  <w:listSeparator w:val=","/>
   <w15:chartTrackingRefBased/>
 </w:settings>
 </file>
@@ -3588,276 +3667,6 @@
       <w:color w:val="808080"/>
     </w:rPr>
   </w:style>
-  <w:style w:type="paragraph" w:customStyle="1" w:styleId="73D64621439E421CBCB0DFBB48AF7641">
-    <w:name w:val="73D64621439E421CBCB0DFBB48AF7641"/>
-    <w:rsid w:val="0046658E"/>
-    <w:pPr>
-      <w:tabs>
-        <w:tab w:val="center" w:pos="4536"/>
-        <w:tab w:val="right" w:pos="9072"/>
-      </w:tabs>
-      <w:spacing w:after="0" w:line="240" w:lineRule="auto"/>
-    </w:pPr>
-    <w:rPr>
-      <w:rFonts w:eastAsiaTheme="minorHAnsi"/>
-      <w:lang w:eastAsia="en-US"/>
-    </w:rPr>
-  </w:style>
-  <w:style w:type="paragraph" w:customStyle="1" w:styleId="CE6CFA464FA948A2803A8AEB4AA92DFB">
-    <w:name w:val="CE6CFA464FA948A2803A8AEB4AA92DFB"/>
-    <w:rsid w:val="0046658E"/>
-    <w:pPr>
-      <w:tabs>
-        <w:tab w:val="center" w:pos="4536"/>
-        <w:tab w:val="right" w:pos="9072"/>
-      </w:tabs>
-      <w:spacing w:after="0" w:line="240" w:lineRule="auto"/>
-    </w:pPr>
-    <w:rPr>
-      <w:rFonts w:eastAsiaTheme="minorHAnsi"/>
-      <w:lang w:eastAsia="en-US"/>
-    </w:rPr>
-  </w:style>
-  <w:style w:type="paragraph" w:customStyle="1" w:styleId="61C15957CFCC4FE8AF21A3021F60AEA61">
-    <w:name w:val="61C15957CFCC4FE8AF21A3021F60AEA61"/>
-    <w:rsid w:val="0046658E"/>
-    <w:pPr>
-      <w:tabs>
-        <w:tab w:val="center" w:pos="4536"/>
-        <w:tab w:val="right" w:pos="9072"/>
-      </w:tabs>
-      <w:spacing w:after="0" w:line="240" w:lineRule="auto"/>
-    </w:pPr>
-    <w:rPr>
-      <w:rFonts w:eastAsiaTheme="minorHAnsi"/>
-      <w:lang w:eastAsia="en-US"/>
-    </w:rPr>
-  </w:style>
-  <w:style w:type="paragraph" w:customStyle="1" w:styleId="2B96F000D3B5478BBE37FE51D7F7CE3A1">
-    <w:name w:val="2B96F000D3B5478BBE37FE51D7F7CE3A1"/>
-    <w:rsid w:val="0046658E"/>
-    <w:pPr>
-      <w:tabs>
-        <w:tab w:val="center" w:pos="4536"/>
-        <w:tab w:val="right" w:pos="9072"/>
-      </w:tabs>
-      <w:spacing w:after="0" w:line="240" w:lineRule="auto"/>
-    </w:pPr>
-    <w:rPr>
-      <w:rFonts w:eastAsiaTheme="minorHAnsi"/>
-      <w:lang w:eastAsia="en-US"/>
-    </w:rPr>
-  </w:style>
-  <w:style w:type="paragraph" w:customStyle="1" w:styleId="73D64621439E421CBCB0DFBB48AF76412">
-    <w:name w:val="73D64621439E421CBCB0DFBB48AF76412"/>
-    <w:rsid w:val="0046658E"/>
-    <w:pPr>
-      <w:tabs>
-        <w:tab w:val="center" w:pos="4536"/>
-        <w:tab w:val="right" w:pos="9072"/>
-      </w:tabs>
-      <w:spacing w:after="0" w:line="240" w:lineRule="auto"/>
-    </w:pPr>
-    <w:rPr>
-      <w:rFonts w:eastAsiaTheme="minorHAnsi"/>
-      <w:lang w:eastAsia="en-US"/>
-    </w:rPr>
-  </w:style>
-  <w:style w:type="paragraph" w:customStyle="1" w:styleId="CE6CFA464FA948A2803A8AEB4AA92DFB2">
-    <w:name w:val="CE6CFA464FA948A2803A8AEB4AA92DFB2"/>
-    <w:rsid w:val="0046658E"/>
-    <w:pPr>
-      <w:tabs>
-        <w:tab w:val="center" w:pos="4536"/>
-        <w:tab w:val="right" w:pos="9072"/>
-      </w:tabs>
-      <w:spacing w:after="0" w:line="240" w:lineRule="auto"/>
-    </w:pPr>
-    <w:rPr>
-      <w:rFonts w:eastAsiaTheme="minorHAnsi"/>
-      <w:lang w:eastAsia="en-US"/>
-    </w:rPr>
-  </w:style>
-  <w:style w:type="paragraph" w:customStyle="1" w:styleId="F4D2020536D645598C8F5357EFEAF730">
-    <w:name w:val="F4D2020536D645598C8F5357EFEAF730"/>
-    <w:rsid w:val="00D530DA"/>
-    <w:pPr>
-      <w:tabs>
-        <w:tab w:val="center" w:pos="4536"/>
-        <w:tab w:val="right" w:pos="9072"/>
-      </w:tabs>
-      <w:spacing w:after="0" w:line="240" w:lineRule="auto"/>
-    </w:pPr>
-    <w:rPr>
-      <w:rFonts w:eastAsiaTheme="minorHAnsi"/>
-      <w:lang w:eastAsia="en-US"/>
-    </w:rPr>
-  </w:style>
-  <w:style w:type="paragraph" w:customStyle="1" w:styleId="73D64621439E421CBCB0DFBB48AF76411">
-    <w:name w:val="73D64621439E421CBCB0DFBB48AF76411"/>
-    <w:rsid w:val="00D530DA"/>
-    <w:pPr>
-      <w:tabs>
-        <w:tab w:val="center" w:pos="4536"/>
-        <w:tab w:val="right" w:pos="9072"/>
-      </w:tabs>
-      <w:spacing w:after="0" w:line="240" w:lineRule="auto"/>
-    </w:pPr>
-    <w:rPr>
-      <w:rFonts w:eastAsiaTheme="minorHAnsi"/>
-      <w:lang w:eastAsia="en-US"/>
-    </w:rPr>
-  </w:style>
-  <w:style w:type="paragraph" w:customStyle="1" w:styleId="CE6CFA464FA948A2803A8AEB4AA92DFB1">
-    <w:name w:val="CE6CFA464FA948A2803A8AEB4AA92DFB1"/>
-    <w:rsid w:val="00D530DA"/>
-    <w:pPr>
-      <w:tabs>
-        <w:tab w:val="center" w:pos="4536"/>
-        <w:tab w:val="right" w:pos="9072"/>
-      </w:tabs>
-      <w:spacing w:after="0" w:line="240" w:lineRule="auto"/>
-    </w:pPr>
-    <w:rPr>
-      <w:rFonts w:eastAsiaTheme="minorHAnsi"/>
-      <w:lang w:eastAsia="en-US"/>
-    </w:rPr>
-  </w:style>
-  <w:style w:type="paragraph" w:customStyle="1" w:styleId="61C15957CFCC4FE8AF21A3021F60AEA6">
-    <w:name w:val="61C15957CFCC4FE8AF21A3021F60AEA6"/>
-    <w:rsid w:val="00D530DA"/>
-    <w:pPr>
-      <w:tabs>
-        <w:tab w:val="center" w:pos="4536"/>
-        <w:tab w:val="right" w:pos="9072"/>
-      </w:tabs>
-      <w:spacing w:after="0" w:line="240" w:lineRule="auto"/>
-    </w:pPr>
-    <w:rPr>
-      <w:rFonts w:eastAsiaTheme="minorHAnsi"/>
-      <w:lang w:eastAsia="en-US"/>
-    </w:rPr>
-  </w:style>
-  <w:style w:type="paragraph" w:customStyle="1" w:styleId="2B96F000D3B5478BBE37FE51D7F7CE3A">
-    <w:name w:val="2B96F000D3B5478BBE37FE51D7F7CE3A"/>
-    <w:rsid w:val="00D530DA"/>
-    <w:pPr>
-      <w:tabs>
-        <w:tab w:val="center" w:pos="4536"/>
-        <w:tab w:val="right" w:pos="9072"/>
-      </w:tabs>
-      <w:spacing w:after="0" w:line="240" w:lineRule="auto"/>
-    </w:pPr>
-    <w:rPr>
-      <w:rFonts w:eastAsiaTheme="minorHAnsi"/>
-      <w:lang w:eastAsia="en-US"/>
-    </w:rPr>
-  </w:style>
-  <w:style w:type="paragraph" w:customStyle="1" w:styleId="61C15957CFCC4FE8AF21A3021F60AEA62">
-    <w:name w:val="61C15957CFCC4FE8AF21A3021F60AEA62"/>
-    <w:rsid w:val="0046658E"/>
-    <w:pPr>
-      <w:tabs>
-        <w:tab w:val="center" w:pos="4536"/>
-        <w:tab w:val="right" w:pos="9072"/>
-      </w:tabs>
-      <w:spacing w:after="0" w:line="240" w:lineRule="auto"/>
-    </w:pPr>
-    <w:rPr>
-      <w:rFonts w:eastAsiaTheme="minorHAnsi"/>
-      <w:lang w:eastAsia="en-US"/>
-    </w:rPr>
-  </w:style>
-  <w:style w:type="paragraph" w:customStyle="1" w:styleId="2B96F000D3B5478BBE37FE51D7F7CE3A2">
-    <w:name w:val="2B96F000D3B5478BBE37FE51D7F7CE3A2"/>
-    <w:rsid w:val="0046658E"/>
-    <w:pPr>
-      <w:tabs>
-        <w:tab w:val="center" w:pos="4536"/>
-        <w:tab w:val="right" w:pos="9072"/>
-      </w:tabs>
-      <w:spacing w:after="0" w:line="240" w:lineRule="auto"/>
-    </w:pPr>
-    <w:rPr>
-      <w:rFonts w:eastAsiaTheme="minorHAnsi"/>
-      <w:lang w:eastAsia="en-US"/>
-    </w:rPr>
-  </w:style>
-  <w:style w:type="paragraph" w:customStyle="1" w:styleId="F4D2020536D645598C8F5357EFEAF7301">
-    <w:name w:val="F4D2020536D645598C8F5357EFEAF7301"/>
-    <w:rsid w:val="0046658E"/>
-    <w:pPr>
-      <w:tabs>
-        <w:tab w:val="center" w:pos="4536"/>
-        <w:tab w:val="right" w:pos="9072"/>
-      </w:tabs>
-      <w:spacing w:after="0" w:line="240" w:lineRule="auto"/>
-    </w:pPr>
-    <w:rPr>
-      <w:rFonts w:eastAsiaTheme="minorHAnsi"/>
-      <w:lang w:eastAsia="en-US"/>
-    </w:rPr>
-  </w:style>
-  <w:style w:type="paragraph" w:customStyle="1" w:styleId="73D64621439E421CBCB0DFBB48AF76413">
-    <w:name w:val="73D64621439E421CBCB0DFBB48AF76413"/>
-    <w:rsid w:val="0046658E"/>
-    <w:pPr>
-      <w:tabs>
-        <w:tab w:val="center" w:pos="4536"/>
-        <w:tab w:val="right" w:pos="9072"/>
-      </w:tabs>
-      <w:spacing w:after="0" w:line="240" w:lineRule="auto"/>
-    </w:pPr>
-    <w:rPr>
-      <w:rFonts w:eastAsiaTheme="minorHAnsi"/>
-      <w:lang w:eastAsia="en-US"/>
-    </w:rPr>
-  </w:style>
-  <w:style w:type="paragraph" w:customStyle="1" w:styleId="CE6CFA464FA948A2803A8AEB4AA92DFB3">
-    <w:name w:val="CE6CFA464FA948A2803A8AEB4AA92DFB3"/>
-    <w:rsid w:val="0046658E"/>
-    <w:pPr>
-      <w:tabs>
-        <w:tab w:val="center" w:pos="4536"/>
-        <w:tab w:val="right" w:pos="9072"/>
-      </w:tabs>
-      <w:spacing w:after="0" w:line="240" w:lineRule="auto"/>
-    </w:pPr>
-    <w:rPr>
-      <w:rFonts w:eastAsiaTheme="minorHAnsi"/>
-      <w:lang w:eastAsia="en-US"/>
-    </w:rPr>
-  </w:style>
-  <w:style w:type="paragraph" w:customStyle="1" w:styleId="61C15957CFCC4FE8AF21A3021F60AEA63">
-    <w:name w:val="61C15957CFCC4FE8AF21A3021F60AEA63"/>
-    <w:rsid w:val="0046658E"/>
-    <w:pPr>
-      <w:tabs>
-        <w:tab w:val="center" w:pos="4536"/>
-        <w:tab w:val="right" w:pos="9072"/>
-      </w:tabs>
-      <w:spacing w:after="0" w:line="240" w:lineRule="auto"/>
-    </w:pPr>
-    <w:rPr>
-      <w:rFonts w:eastAsiaTheme="minorHAnsi"/>
-      <w:lang w:eastAsia="en-US"/>
-    </w:rPr>
-  </w:style>
-  <w:style w:type="paragraph" w:customStyle="1" w:styleId="2B96F000D3B5478BBE37FE51D7F7CE3A3">
-    <w:name w:val="2B96F000D3B5478BBE37FE51D7F7CE3A3"/>
-    <w:rsid w:val="0046658E"/>
-    <w:pPr>
-      <w:tabs>
-        <w:tab w:val="center" w:pos="4536"/>
-        <w:tab w:val="right" w:pos="9072"/>
-      </w:tabs>
-      <w:spacing w:after="0" w:line="240" w:lineRule="auto"/>
-    </w:pPr>
-    <w:rPr>
-      <w:rFonts w:eastAsiaTheme="minorHAnsi"/>
-      <w:lang w:eastAsia="en-US"/>
-    </w:rPr>
-  </w:style>
   <w:style w:type="paragraph" w:customStyle="1" w:styleId="F4D2020536D645598C8F5357EFEAF7302">
     <w:name w:val="F4D2020536D645598C8F5357EFEAF7302"/>
     <w:rsid w:val="0046658E"/>

</xml_diff>

<commit_message>
Begin card search pagina
</commit_message>
<xml_diff>
--- a/Huyskens_Arne_2APPAI01.docx
+++ b/Huyskens_Arne_2APPAI01.docx
@@ -212,6 +212,7 @@
       <w:pPr>
         <w:rPr>
           <w:color w:val="808080" w:themeColor="background1" w:themeShade="80"/>
+          <w:lang w:val="en-US"/>
         </w:rPr>
       </w:pPr>
       <w:r>
@@ -224,26 +225,36 @@
         <w:rPr>
           <w:color w:val="808080" w:themeColor="background1" w:themeShade="80"/>
         </w:rPr>
-        <w:t xml:space="preserve">k ga maken is een applicatie voor het kaartspel </w:t>
-      </w:r>
-      <w:proofErr w:type="spellStart"/>
+        <w:t>k ga maken is een applicatie voor het kaartspel Yu</w:t>
+      </w:r>
       <w:r>
         <w:rPr>
           <w:color w:val="808080" w:themeColor="background1" w:themeShade="80"/>
         </w:rPr>
-        <w:t>YuGiOh</w:t>
-      </w:r>
-      <w:proofErr w:type="spellEnd"/>
+        <w:t>-</w:t>
+      </w:r>
       <w:r>
         <w:rPr>
           <w:color w:val="808080" w:themeColor="background1" w:themeShade="80"/>
         </w:rPr>
-        <w:t xml:space="preserve">. </w:t>
+        <w:t>Gi</w:t>
       </w:r>
       <w:r>
         <w:rPr>
           <w:color w:val="808080" w:themeColor="background1" w:themeShade="80"/>
         </w:rPr>
+        <w:t>-</w:t>
+      </w:r>
+      <w:r>
+        <w:rPr>
+          <w:color w:val="808080" w:themeColor="background1" w:themeShade="80"/>
+        </w:rPr>
+        <w:t xml:space="preserve">Oh. </w:t>
+      </w:r>
+      <w:r>
+        <w:rPr>
+          <w:color w:val="808080" w:themeColor="background1" w:themeShade="80"/>
+        </w:rPr>
         <w:t xml:space="preserve">Deze app helpt alleen bij het duel, het duel zelf moet je nog steeds in het echt spelen. </w:t>
       </w:r>
       <w:r>
@@ -256,61 +267,32 @@
         <w:rPr>
           <w:color w:val="808080" w:themeColor="background1" w:themeShade="80"/>
         </w:rPr>
-        <w:t xml:space="preserve">4 delen. Eerst kom je op de introductiepagina waar je informatie ziet over de app en over mezelf. Dan kan je kiezen tussen de andere 3 delen van de app. Eén pagina is een pagina om te kijken wie er mag beginnen in het duel. Je kan hier kiezen tussen dobbelen en een munt gooien. Een andere pagina is voor de levenspunten bij te houden, dit werkt met een systeem dat je met knoppen van -1000, -500, -100, -50, -10 en +1000, +500, +100, +50, +10 je levenspunten kan bijhouden tijdens het duel, dit is namelijk veel gemakkelijker dan het te moeten onthouden. Het scherm is hierbij opgedeeld in 2 delen zodat beide spelers hun levenspunten kunnen bijhouden. De laatste pagina is een pagina waarbij je door het ingeven van de naam van een kaart de prijs kan zijn van deze kaart. Ook ga ik proberen een functie toe te passen dat je met je camera een kaart kan scannen en ook zo de prijs te zien. Dit ga ik proberen te doen met behulp van de </w:t>
-      </w:r>
-      <w:proofErr w:type="spellStart"/>
+        <w:t>4 delen. Eerst kom je op de introductiepagina waar je informatie ziet over de app en over mezelf. Dan kan je kiezen tussen de andere 3 delen van de app. Eén pagina is een pagina om te kijken wie er mag beginnen in het duel. Je kan hier kiezen tussen dobbelen en een munt gooien. Een andere pagina is voor de levenspunten bij te houden, dit werkt met een systeem dat je met knoppen van -1000, -500, -100, -50, -10 en +1000, +500, +100, +50, +10 je levenspunten kan bijhouden tijdens het duel, dit is namelijk veel gemakkelijker dan het te moeten onthouden.</w:t>
+      </w:r>
       <w:r>
         <w:rPr>
           <w:color w:val="808080" w:themeColor="background1" w:themeShade="80"/>
         </w:rPr>
-        <w:t>Yu</w:t>
-      </w:r>
-      <w:proofErr w:type="spellEnd"/>
+        <w:t xml:space="preserve"> Als iemand levenspunten verliest zal de gsm van de gebruiker ook trillen.</w:t>
+      </w:r>
       <w:r>
         <w:rPr>
           <w:color w:val="808080" w:themeColor="background1" w:themeShade="80"/>
         </w:rPr>
-        <w:t>-</w:t>
-      </w:r>
-      <w:proofErr w:type="spellStart"/>
+        <w:t xml:space="preserve"> Het scherm is hierbij opgedeeld in 2 delen zodat beide spelers hun levenspunten kunnen bijhouden. De laatste pagina is een pagina waarbij je door het ingeven van de naam van een kaart de prijs kan zijn van deze kaart. Dit ga ik proberen te doen met behulp van de </w:t>
+      </w:r>
       <w:r>
         <w:rPr>
           <w:color w:val="808080" w:themeColor="background1" w:themeShade="80"/>
         </w:rPr>
-        <w:t>Gi</w:t>
-      </w:r>
-      <w:proofErr w:type="spellEnd"/>
+        <w:t xml:space="preserve">Yu-Gi-Oh! </w:t>
+      </w:r>
       <w:r>
         <w:rPr>
           <w:color w:val="808080" w:themeColor="background1" w:themeShade="80"/>
-        </w:rPr>
-        <w:t xml:space="preserve">-Oh! API </w:t>
-      </w:r>
-      <w:r>
-        <w:rPr>
-          <w:color w:val="808080" w:themeColor="background1" w:themeShade="80"/>
-        </w:rPr>
-        <w:t>door</w:t>
-      </w:r>
-      <w:r>
-        <w:rPr>
-          <w:color w:val="808080" w:themeColor="background1" w:themeShade="80"/>
-        </w:rPr>
-        <w:t xml:space="preserve"> </w:t>
-      </w:r>
-      <w:proofErr w:type="spellStart"/>
-      <w:r>
-        <w:rPr>
-          <w:color w:val="808080" w:themeColor="background1" w:themeShade="80"/>
-        </w:rPr>
-        <w:t>YGOPRODeck</w:t>
-      </w:r>
-      <w:proofErr w:type="spellEnd"/>
-      <w:r>
-        <w:rPr>
-          <w:color w:val="808080" w:themeColor="background1" w:themeShade="80"/>
-        </w:rPr>
-        <w:t>.</w:t>
+          <w:lang w:val="en-US"/>
+        </w:rPr>
+        <w:t>API door YGOPRODeck.</w:t>
       </w:r>
     </w:p>
     <w:p>
@@ -320,6 +302,7 @@
           <w:bCs/>
           <w:sz w:val="28"/>
           <w:szCs w:val="28"/>
+          <w:lang w:val="en-US"/>
         </w:rPr>
       </w:pPr>
       <w:r>
@@ -328,6 +311,7 @@
           <w:bCs/>
           <w:sz w:val="28"/>
           <w:szCs w:val="28"/>
+          <w:lang w:val="en-US"/>
         </w:rPr>
         <w:t>Screenshots</w:t>
       </w:r>
@@ -341,18 +325,272 @@
       </w:pPr>
       <w:r>
         <w:rPr>
+          <w:noProof/>
+        </w:rPr>
+        <w:drawing>
+          <wp:inline distT="0" distB="0" distL="0" distR="0" wp14:anchorId="557F4998" wp14:editId="6F7896D7">
+            <wp:extent cx="1796873" cy="3200400"/>
+            <wp:effectExtent l="0" t="0" r="0" b="0"/>
+            <wp:docPr id="3" name="Afbeelding 3" descr="Afbeelding met tekst&#10;&#10;Automatisch gegenereerde beschrijving"/>
+            <wp:cNvGraphicFramePr>
+              <a:graphicFrameLocks xmlns:a="http://schemas.openxmlformats.org/drawingml/2006/main" noChangeAspect="1"/>
+            </wp:cNvGraphicFramePr>
+            <a:graphic xmlns:a="http://schemas.openxmlformats.org/drawingml/2006/main">
+              <a:graphicData uri="http://schemas.openxmlformats.org/drawingml/2006/picture">
+                <pic:pic xmlns:pic="http://schemas.openxmlformats.org/drawingml/2006/picture">
+                  <pic:nvPicPr>
+                    <pic:cNvPr id="3" name="Afbeelding 3" descr="Afbeelding met tekst&#10;&#10;Automatisch gegenereerde beschrijving"/>
+                    <pic:cNvPicPr/>
+                  </pic:nvPicPr>
+                  <pic:blipFill>
+                    <a:blip r:embed="rId9"/>
+                    <a:stretch>
+                      <a:fillRect/>
+                    </a:stretch>
+                  </pic:blipFill>
+                  <pic:spPr>
+                    <a:xfrm>
+                      <a:off x="0" y="0"/>
+                      <a:ext cx="1807715" cy="3219710"/>
+                    </a:xfrm>
+                    <a:prstGeom prst="rect">
+                      <a:avLst/>
+                    </a:prstGeom>
+                  </pic:spPr>
+                </pic:pic>
+              </a:graphicData>
+            </a:graphic>
+          </wp:inline>
+        </w:drawing>
+      </w:r>
+      <w:r>
+        <w:drawing>
+          <wp:inline distT="0" distB="0" distL="0" distR="0" wp14:anchorId="7C58AB68" wp14:editId="22EFC57D">
+            <wp:extent cx="1808825" cy="3169920"/>
+            <wp:effectExtent l="0" t="0" r="1270" b="0"/>
+            <wp:docPr id="4" name="Afbeelding 4"/>
+            <wp:cNvGraphicFramePr>
+              <a:graphicFrameLocks xmlns:a="http://schemas.openxmlformats.org/drawingml/2006/main" noChangeAspect="1"/>
+            </wp:cNvGraphicFramePr>
+            <a:graphic xmlns:a="http://schemas.openxmlformats.org/drawingml/2006/main">
+              <a:graphicData uri="http://schemas.openxmlformats.org/drawingml/2006/picture">
+                <pic:pic xmlns:pic="http://schemas.openxmlformats.org/drawingml/2006/picture">
+                  <pic:nvPicPr>
+                    <pic:cNvPr id="1" name=""/>
+                    <pic:cNvPicPr/>
+                  </pic:nvPicPr>
+                  <pic:blipFill>
+                    <a:blip r:embed="rId10"/>
+                    <a:stretch>
+                      <a:fillRect/>
+                    </a:stretch>
+                  </pic:blipFill>
+                  <pic:spPr>
+                    <a:xfrm>
+                      <a:off x="0" y="0"/>
+                      <a:ext cx="1820330" cy="3190083"/>
+                    </a:xfrm>
+                    <a:prstGeom prst="rect">
+                      <a:avLst/>
+                    </a:prstGeom>
+                  </pic:spPr>
+                </pic:pic>
+              </a:graphicData>
+            </a:graphic>
+          </wp:inline>
+        </w:drawing>
+      </w:r>
+      <w:r>
+        <w:drawing>
+          <wp:inline distT="0" distB="0" distL="0" distR="0" wp14:anchorId="1FCFB3E8" wp14:editId="48D00DE9">
+            <wp:extent cx="1821180" cy="3227635"/>
+            <wp:effectExtent l="0" t="0" r="7620" b="0"/>
+            <wp:docPr id="5" name="Afbeelding 5"/>
+            <wp:cNvGraphicFramePr>
+              <a:graphicFrameLocks xmlns:a="http://schemas.openxmlformats.org/drawingml/2006/main" noChangeAspect="1"/>
+            </wp:cNvGraphicFramePr>
+            <a:graphic xmlns:a="http://schemas.openxmlformats.org/drawingml/2006/main">
+              <a:graphicData uri="http://schemas.openxmlformats.org/drawingml/2006/picture">
+                <pic:pic xmlns:pic="http://schemas.openxmlformats.org/drawingml/2006/picture">
+                  <pic:nvPicPr>
+                    <pic:cNvPr id="1" name=""/>
+                    <pic:cNvPicPr/>
+                  </pic:nvPicPr>
+                  <pic:blipFill>
+                    <a:blip r:embed="rId11"/>
+                    <a:stretch>
+                      <a:fillRect/>
+                    </a:stretch>
+                  </pic:blipFill>
+                  <pic:spPr>
+                    <a:xfrm>
+                      <a:off x="0" y="0"/>
+                      <a:ext cx="1829324" cy="3242069"/>
+                    </a:xfrm>
+                    <a:prstGeom prst="rect">
+                      <a:avLst/>
+                    </a:prstGeom>
+                  </pic:spPr>
+                </pic:pic>
+              </a:graphicData>
+            </a:graphic>
+          </wp:inline>
+        </w:drawing>
+      </w:r>
+    </w:p>
+    <w:p>
+      <w:pPr>
+        <w:rPr>
+          <w:color w:val="808080" w:themeColor="background1" w:themeShade="80"/>
+        </w:rPr>
+      </w:pPr>
+      <w:r>
+        <w:rPr>
+          <w:color w:val="808080" w:themeColor="background1" w:themeShade="80"/>
+        </w:rPr>
+        <w:t xml:space="preserve">Dit zijn de enige </w:t>
+      </w:r>
+      <w:r>
+        <w:rPr>
+          <w:color w:val="808080" w:themeColor="background1" w:themeShade="80"/>
+        </w:rPr>
+        <w:t>pagina’s dat ik op het moment heb, ik heb dus nog wel wat werk te doen.</w:t>
+      </w:r>
+    </w:p>
+    <w:p>
+      <w:pPr>
+        <w:rPr>
+          <w:b/>
+          <w:sz w:val="28"/>
+          <w:szCs w:val="28"/>
+        </w:rPr>
+      </w:pPr>
+      <w:r>
+        <w:rPr>
+          <w:b/>
+          <w:sz w:val="28"/>
+          <w:szCs w:val="28"/>
+        </w:rPr>
+        <w:t>Used</w:t>
+      </w:r>
+      <w:r>
+        <w:rPr>
+          <w:b/>
+          <w:sz w:val="28"/>
+          <w:szCs w:val="28"/>
+        </w:rPr>
+        <w:t xml:space="preserve"> </w:t>
+      </w:r>
+      <w:r>
+        <w:rPr>
+          <w:b/>
+          <w:sz w:val="28"/>
+          <w:szCs w:val="28"/>
+        </w:rPr>
+        <w:t xml:space="preserve">Cordova </w:t>
+      </w:r>
+      <w:r>
+        <w:rPr>
+          <w:b/>
+          <w:sz w:val="28"/>
+          <w:szCs w:val="28"/>
+        </w:rPr>
+        <w:t>plug-ins</w:t>
+      </w:r>
+    </w:p>
+    <w:p>
+      <w:pPr>
+        <w:rPr>
+          <w:color w:val="808080" w:themeColor="background1" w:themeShade="80"/>
+        </w:rPr>
+      </w:pPr>
+      <w:r>
+        <w:rPr>
+          <w:color w:val="808080" w:themeColor="background1" w:themeShade="80"/>
+        </w:rPr>
+        <w:t xml:space="preserve">Ik ga </w:t>
+      </w:r>
+      <w:r>
+        <w:rPr>
+          <w:color w:val="808080" w:themeColor="background1" w:themeShade="80"/>
+        </w:rPr>
+        <w:t>de</w:t>
+      </w:r>
+      <w:r>
+        <w:rPr>
+          <w:color w:val="808080" w:themeColor="background1" w:themeShade="80"/>
+        </w:rPr>
+        <w:t xml:space="preserve"> plug</w:t>
+      </w:r>
+      <w:r>
+        <w:rPr>
+          <w:color w:val="808080" w:themeColor="background1" w:themeShade="80"/>
+        </w:rPr>
+        <w:t>-</w:t>
+      </w:r>
+      <w:r>
+        <w:rPr>
+          <w:color w:val="808080" w:themeColor="background1" w:themeShade="80"/>
+        </w:rPr>
+        <w:t>in</w:t>
+      </w:r>
+      <w:r>
+        <w:rPr>
+          <w:color w:val="808080" w:themeColor="background1" w:themeShade="80"/>
+        </w:rPr>
+        <w:t>: cordova-plugin-vibration</w:t>
+      </w:r>
+      <w:r>
+        <w:rPr>
+          <w:color w:val="808080" w:themeColor="background1" w:themeShade="80"/>
+        </w:rPr>
+        <w:t xml:space="preserve"> g</w:t>
+      </w:r>
+      <w:r>
+        <w:rPr>
+          <w:color w:val="808080" w:themeColor="background1" w:themeShade="80"/>
+        </w:rPr>
+        <w:t>ebruiken die ervoor zorgt dat de gsm van de gebruiker begint te trillen als hij levenspunten verliest.</w:t>
+      </w:r>
+    </w:p>
+    <w:p>
+      <w:pPr>
+        <w:rPr>
           <w:color w:val="808080" w:themeColor="background1" w:themeShade="80"/>
           <w:lang w:val="en-US"/>
         </w:rPr>
-        <w:t>A screen capture of each t</w:t>
-      </w:r>
+      </w:pPr>
       <w:r>
         <w:rPr>
           <w:color w:val="808080" w:themeColor="background1" w:themeShade="80"/>
           <w:lang w:val="en-US"/>
         </w:rPr>
-        <w:t>ab in your app</w:t>
-      </w:r>
+        <w:t>Li</w:t>
+      </w:r>
+      <w:r>
+        <w:rPr>
+          <w:color w:val="808080" w:themeColor="background1" w:themeShade="80"/>
+          <w:lang w:val="en-US"/>
+        </w:rPr>
+        <w:t xml:space="preserve">nk: </w:t>
+      </w:r>
+      <w:hyperlink r:id="rId12" w:history="1">
+        <w:r>
+          <w:rPr>
+            <w:rStyle w:val="Hyperlink"/>
+            <w:lang w:val="en-US"/>
+          </w:rPr>
+          <w:t>https://www.npmjs.com/package/cordova-plugin-vibration</w:t>
+        </w:r>
+      </w:hyperlink>
+    </w:p>
+    <w:p>
+      <w:pPr>
+        <w:rPr>
+          <w:color w:val="808080" w:themeColor="background1" w:themeShade="80"/>
+          <w:lang w:val="en-US"/>
+        </w:rPr>
+      </w:pPr>
     </w:p>
     <w:p>
       <w:pPr>
@@ -370,7 +608,7 @@
           <w:szCs w:val="28"/>
           <w:lang w:val="en-US"/>
         </w:rPr>
-        <w:t>Used</w:t>
+        <w:t>Infopage about the</w:t>
       </w:r>
       <w:r>
         <w:rPr>
@@ -379,17 +617,40 @@
           <w:szCs w:val="28"/>
           <w:lang w:val="en-US"/>
         </w:rPr>
-        <w:t xml:space="preserve"> </w:t>
-      </w:r>
-      <w:r>
+        <w:t xml:space="preserve"> app</w:t>
+      </w:r>
+    </w:p>
+    <w:p>
+      <w:pPr>
+        <w:rPr>
+          <w:color w:val="808080" w:themeColor="background1" w:themeShade="80"/>
+          <w:lang w:val="en-US"/>
+        </w:rPr>
+      </w:pPr>
+      <w:r>
+        <w:rPr>
+          <w:color w:val="808080" w:themeColor="background1" w:themeShade="80"/>
+          <w:lang w:val="en-US"/>
+        </w:rPr>
+        <w:t>URL where you can download the app (apk-file)</w:t>
+      </w:r>
+      <w:r>
+        <w:rPr>
+          <w:color w:val="808080" w:themeColor="background1" w:themeShade="80"/>
+          <w:lang w:val="en-US"/>
+        </w:rPr>
+        <w:t>.</w:t>
+      </w:r>
+    </w:p>
+    <w:p>
+      <w:pPr>
         <w:rPr>
           <w:b/>
           <w:sz w:val="28"/>
           <w:szCs w:val="28"/>
           <w:lang w:val="en-US"/>
         </w:rPr>
-        <w:t xml:space="preserve">Cordova </w:t>
-      </w:r>
+      </w:pPr>
       <w:r>
         <w:rPr>
           <w:b/>
@@ -397,126 +658,15 @@
           <w:szCs w:val="28"/>
           <w:lang w:val="en-US"/>
         </w:rPr>
-        <w:t>plug-ins</w:t>
-      </w:r>
-    </w:p>
-    <w:p>
-      <w:pPr>
-        <w:rPr>
-          <w:color w:val="808080" w:themeColor="background1" w:themeShade="80"/>
-          <w:lang w:val="en-US"/>
-        </w:rPr>
-      </w:pPr>
-      <w:r>
-        <w:rPr>
-          <w:color w:val="808080" w:themeColor="background1" w:themeShade="80"/>
-          <w:lang w:val="en-US"/>
-        </w:rPr>
-        <w:t>Describe which plug-ins you use and why you need them.</w:t>
-      </w:r>
-    </w:p>
-    <w:p>
-      <w:pPr>
+        <w:t>S</w:t>
+      </w:r>
+      <w:r>
         <w:rPr>
           <w:b/>
           <w:sz w:val="28"/>
           <w:szCs w:val="28"/>
           <w:lang w:val="en-US"/>
         </w:rPr>
-      </w:pPr>
-      <w:proofErr w:type="spellStart"/>
-      <w:r>
-        <w:rPr>
-          <w:b/>
-          <w:sz w:val="28"/>
-          <w:szCs w:val="28"/>
-          <w:lang w:val="en-US"/>
-        </w:rPr>
-        <w:t>Infopage</w:t>
-      </w:r>
-      <w:proofErr w:type="spellEnd"/>
-      <w:r>
-        <w:rPr>
-          <w:b/>
-          <w:sz w:val="28"/>
-          <w:szCs w:val="28"/>
-          <w:lang w:val="en-US"/>
-        </w:rPr>
-        <w:t xml:space="preserve"> about the</w:t>
-      </w:r>
-      <w:r>
-        <w:rPr>
-          <w:b/>
-          <w:sz w:val="28"/>
-          <w:szCs w:val="28"/>
-          <w:lang w:val="en-US"/>
-        </w:rPr>
-        <w:t xml:space="preserve"> app</w:t>
-      </w:r>
-    </w:p>
-    <w:p>
-      <w:pPr>
-        <w:rPr>
-          <w:color w:val="808080" w:themeColor="background1" w:themeShade="80"/>
-          <w:lang w:val="en-US"/>
-        </w:rPr>
-      </w:pPr>
-      <w:r>
-        <w:rPr>
-          <w:color w:val="808080" w:themeColor="background1" w:themeShade="80"/>
-          <w:lang w:val="en-US"/>
-        </w:rPr>
-        <w:t>URL where you can download the app (</w:t>
-      </w:r>
-      <w:proofErr w:type="spellStart"/>
-      <w:r>
-        <w:rPr>
-          <w:color w:val="808080" w:themeColor="background1" w:themeShade="80"/>
-          <w:lang w:val="en-US"/>
-        </w:rPr>
-        <w:t>apk</w:t>
-      </w:r>
-      <w:proofErr w:type="spellEnd"/>
-      <w:r>
-        <w:rPr>
-          <w:color w:val="808080" w:themeColor="background1" w:themeShade="80"/>
-          <w:lang w:val="en-US"/>
-        </w:rPr>
-        <w:t>-file)</w:t>
-      </w:r>
-      <w:r>
-        <w:rPr>
-          <w:color w:val="808080" w:themeColor="background1" w:themeShade="80"/>
-          <w:lang w:val="en-US"/>
-        </w:rPr>
-        <w:t>.</w:t>
-      </w:r>
-    </w:p>
-    <w:p>
-      <w:pPr>
-        <w:rPr>
-          <w:b/>
-          <w:sz w:val="28"/>
-          <w:szCs w:val="28"/>
-          <w:lang w:val="en-US"/>
-        </w:rPr>
-      </w:pPr>
-      <w:r>
-        <w:rPr>
-          <w:b/>
-          <w:sz w:val="28"/>
-          <w:szCs w:val="28"/>
-          <w:lang w:val="en-US"/>
-        </w:rPr>
-        <w:t>S</w:t>
-      </w:r>
-      <w:r>
-        <w:rPr>
-          <w:b/>
-          <w:sz w:val="28"/>
-          <w:szCs w:val="28"/>
-          <w:lang w:val="en-US"/>
-        </w:rPr>
         <w:t>ource code</w:t>
       </w:r>
     </w:p>
@@ -561,8 +711,8 @@
       </w:pPr>
     </w:p>
     <w:sectPr>
-      <w:headerReference w:type="default" r:id="rId9"/>
-      <w:footerReference w:type="default" r:id="rId10"/>
+      <w:headerReference w:type="default" r:id="rId13"/>
+      <w:footerReference w:type="default" r:id="rId14"/>
       <w:pgSz w:w="11906" w:h="16838"/>
       <w:pgMar w:top="1417" w:right="1417" w:bottom="1417" w:left="1417" w:header="708" w:footer="708" w:gutter="0"/>
       <w:cols w:space="708"/>
@@ -897,7 +1047,7 @@
       <w:rPr>
         <w:noProof/>
       </w:rPr>
-      <w:t>5/10/2021</w:t>
+      <w:t>5/11/2021</w:t>
     </w:r>
     <w:r>
       <w:fldChar w:fldCharType="end"/>
@@ -3188,6 +3338,7 @@
     <w:rsid w:val="00291193"/>
     <w:rsid w:val="003D13EF"/>
     <w:rsid w:val="0041494A"/>
+    <w:rsid w:val="00432BEC"/>
     <w:rsid w:val="00464ED3"/>
     <w:rsid w:val="0046658E"/>
     <w:rsid w:val="0053281E"/>

</xml_diff>